<commit_message>
Update 9/11/2023 9:14PM EST
Updates as of 9:14PM EST on 9/11/2023.
</commit_message>
<xml_diff>
--- a/&SPECIFIC/&NOSE WAR CRIME PREVENTION/20230911 - MCE123 Technology Development - Nose War Crime Prevention Security Systems - v1.0.1.6.docx
+++ b/&SPECIFIC/&NOSE WAR CRIME PREVENTION/20230911 - MCE123 Technology Development - Nose War Crime Prevention Security Systems - v1.0.1.6.docx
@@ -202,7 +202,7 @@
           <w:sz w:val="28"/>
           <w:szCs w:val="28"/>
         </w:rPr>
-        <w:t>9/11/2023 8:06:15 PM</w:t>
+        <w:t>9/11/2023 9:13:37 PM</w:t>
       </w:r>
       <w:r>
         <w:rPr>
@@ -754,15 +754,7 @@
           <w:bCs/>
           <w:color w:val="FF0000"/>
         </w:rPr>
-        <w:t>H</w:t>
-      </w:r>
-      <w:r>
-        <w:rPr>
-          <w:b/>
-          <w:bCs/>
-          <w:color w:val="FF0000"/>
-        </w:rPr>
-        <w:t>ARD</w:t>
+        <w:t>HARD</w:t>
       </w:r>
       <w:r>
         <w:rPr>
@@ -1061,7 +1053,7 @@
           <w:bCs/>
           <w:color w:val="FF0000"/>
         </w:rPr>
-        <w:t>DRYING</w:t>
+        <w:t>CURL</w:t>
       </w:r>
       <w:r>
         <w:rPr>
@@ -1122,7 +1114,7 @@
           <w:bCs/>
           <w:color w:val="FF0000"/>
         </w:rPr>
-        <w:t>FLEMISH</w:t>
+        <w:t>DRYING</w:t>
       </w:r>
       <w:r>
         <w:rPr>
@@ -1183,7 +1175,7 @@
           <w:bCs/>
           <w:color w:val="FF0000"/>
         </w:rPr>
-        <w:t>ITCH</w:t>
+        <w:t>FLEMISH</w:t>
       </w:r>
       <w:r>
         <w:rPr>
@@ -1244,7 +1236,7 @@
           <w:bCs/>
           <w:color w:val="FF0000"/>
         </w:rPr>
-        <w:t>ITCHINESS</w:t>
+        <w:t>ITCH</w:t>
       </w:r>
       <w:r>
         <w:rPr>
@@ -1305,7 +1297,7 @@
           <w:bCs/>
           <w:color w:val="FF0000"/>
         </w:rPr>
-        <w:t>PICK</w:t>
+        <w:t>ITCHINESS</w:t>
       </w:r>
       <w:r>
         <w:rPr>
@@ -1366,7 +1358,7 @@
           <w:bCs/>
           <w:color w:val="FF0000"/>
         </w:rPr>
-        <w:t>RUB</w:t>
+        <w:t>PICK</w:t>
       </w:r>
       <w:r>
         <w:rPr>
@@ -1427,7 +1419,7 @@
           <w:bCs/>
           <w:color w:val="FF0000"/>
         </w:rPr>
-        <w:t>RUBBING</w:t>
+        <w:t>RUB</w:t>
       </w:r>
       <w:r>
         <w:rPr>
@@ -1488,7 +1480,7 @@
           <w:bCs/>
           <w:color w:val="FF0000"/>
         </w:rPr>
-        <w:t>RUN</w:t>
+        <w:t>RUBBING</w:t>
       </w:r>
       <w:r>
         <w:rPr>
@@ -1549,7 +1541,7 @@
           <w:bCs/>
           <w:color w:val="FF0000"/>
         </w:rPr>
-        <w:t>WIPE</w:t>
+        <w:t>RUN</w:t>
       </w:r>
       <w:r>
         <w:rPr>
@@ -1595,6 +1587,14 @@
         </w:rPr>
         <w:t xml:space="preserve">ANY </w:t>
       </w:r>
+      <w:r>
+        <w:rPr>
+          <w:b/>
+          <w:bCs/>
+          <w:color w:val="FF0000"/>
+        </w:rPr>
+        <w:t xml:space="preserve">NOSE </w:t>
+      </w:r>
       <w:proofErr w:type="gramStart"/>
       <w:r>
         <w:rPr>
@@ -1602,7 +1602,15 @@
           <w:bCs/>
           <w:color w:val="FF0000"/>
         </w:rPr>
-        <w:t>NOSEBLEED</w:t>
+        <w:t>W</w:t>
+      </w:r>
+      <w:r>
+        <w:rPr>
+          <w:b/>
+          <w:bCs/>
+          <w:color w:val="FF0000"/>
+        </w:rPr>
+        <w:t>HIRL</w:t>
       </w:r>
       <w:r>
         <w:rPr>
@@ -1654,7 +1662,7 @@
           <w:bCs/>
           <w:color w:val="FF0000"/>
         </w:rPr>
-        <w:t xml:space="preserve">NOSEY </w:t>
+        <w:t xml:space="preserve">NOSE </w:t>
       </w:r>
       <w:proofErr w:type="gramStart"/>
       <w:r>
@@ -1663,7 +1671,7 @@
           <w:bCs/>
           <w:color w:val="FF0000"/>
         </w:rPr>
-        <w:t>RUB</w:t>
+        <w:t>WIPE</w:t>
       </w:r>
       <w:r>
         <w:rPr>
@@ -1685,6 +1693,120 @@
       </w:pPr>
       <w:r>
         <w:lastRenderedPageBreak/>
+        <w:tab/>
+      </w:r>
+      <w:r>
+        <w:rPr>
+          <w:u w:val="single"/>
+        </w:rPr>
+        <w:t>PREVENTION SECURITY SYSTEM</w:t>
+      </w:r>
+      <w:r>
+        <w:rPr>
+          <w:u w:val="single"/>
+        </w:rPr>
+        <w:t>:</w:t>
+      </w:r>
+      <w:r>
+        <w:t xml:space="preserve"> </w:t>
+      </w:r>
+      <w:r>
+        <w:rPr>
+          <w:b/>
+          <w:bCs/>
+          <w:color w:val="FF0000"/>
+        </w:rPr>
+        <w:t xml:space="preserve">ANY </w:t>
+      </w:r>
+      <w:proofErr w:type="gramStart"/>
+      <w:r>
+        <w:rPr>
+          <w:b/>
+          <w:bCs/>
+          <w:color w:val="FF0000"/>
+        </w:rPr>
+        <w:t>NOSEBLEED</w:t>
+      </w:r>
+      <w:r>
+        <w:rPr>
+          <w:b/>
+          <w:bCs/>
+        </w:rPr>
+        <w:t>;</w:t>
+      </w:r>
+      <w:proofErr w:type="gramEnd"/>
+    </w:p>
+    <w:p>
+      <w:pPr>
+        <w:ind w:left="360"/>
+        <w:jc w:val="both"/>
+        <w:rPr>
+          <w:b/>
+          <w:bCs/>
+        </w:rPr>
+      </w:pPr>
+      <w:r>
+        <w:tab/>
+      </w:r>
+      <w:r>
+        <w:rPr>
+          <w:u w:val="single"/>
+        </w:rPr>
+        <w:t>PREVENTION SECURITY SYSTEM</w:t>
+      </w:r>
+      <w:r>
+        <w:rPr>
+          <w:u w:val="single"/>
+        </w:rPr>
+        <w:t>:</w:t>
+      </w:r>
+      <w:r>
+        <w:t xml:space="preserve"> </w:t>
+      </w:r>
+      <w:r>
+        <w:rPr>
+          <w:b/>
+          <w:bCs/>
+          <w:color w:val="FF0000"/>
+        </w:rPr>
+        <w:t xml:space="preserve">ANY </w:t>
+      </w:r>
+      <w:r>
+        <w:rPr>
+          <w:b/>
+          <w:bCs/>
+          <w:color w:val="FF0000"/>
+        </w:rPr>
+        <w:t xml:space="preserve">NOSEY </w:t>
+      </w:r>
+      <w:proofErr w:type="gramStart"/>
+      <w:r>
+        <w:rPr>
+          <w:b/>
+          <w:bCs/>
+          <w:color w:val="FF0000"/>
+        </w:rPr>
+        <w:t>RUB</w:t>
+      </w:r>
+      <w:r>
+        <w:rPr>
+          <w:b/>
+          <w:bCs/>
+        </w:rPr>
+        <w:t>;</w:t>
+      </w:r>
+      <w:proofErr w:type="gramEnd"/>
+    </w:p>
+    <w:p>
+      <w:pPr>
+        <w:ind w:left="360"/>
+        <w:jc w:val="both"/>
+        <w:rPr>
+          <w:b/>
+          <w:bCs/>
+        </w:rPr>
+      </w:pPr>
+      <w:r>
         <w:tab/>
       </w:r>
       <w:r>

</xml_diff>